<commit_message>
Chỉnh sửa báo cáo + thêm lý thuyết Reactjs
</commit_message>
<xml_diff>
--- a/AllBaoCao/HDSDWEB.docx
+++ b/AllBaoCao/HDSDWEB.docx
@@ -1,6 +1,6 @@
 
 <file path=word/document.xml><?xml version="1.0" encoding="utf-8"?>
-<w:document xmlns:wpc="http://schemas.microsoft.com/office/word/2010/wordprocessingCanvas" xmlns:cx="http://schemas.microsoft.com/office/drawing/2014/chartex" xmlns:cx1="http://schemas.microsoft.com/office/drawing/2015/9/8/chartex" xmlns:cx2="http://schemas.microsoft.com/office/drawing/2015/10/21/chartex" xmlns:cx3="http://schemas.microsoft.com/office/drawing/2016/5/9/chartex" xmlns:cx4="http://schemas.microsoft.com/office/drawing/2016/5/10/chartex" xmlns:cx5="http://schemas.microsoft.com/office/drawing/2016/5/11/chartex" xmlns:cx6="http://schemas.microsoft.com/office/drawing/2016/5/12/chartex" xmlns:cx7="http://schemas.microsoft.com/office/drawing/2016/5/13/chartex" xmlns:cx8="http://schemas.microsoft.com/office/drawing/2016/5/14/chartex" xmlns:mc="http://schemas.openxmlformats.org/markup-compatibility/2006" xmlns:aink="http://schemas.microsoft.com/office/drawing/2016/ink" xmlns:am3d="http://schemas.microsoft.com/office/drawing/2017/model3d" xmlns:o="urn:schemas-microsoft-com:office:office" xmlns:r="http://schemas.openxmlformats.org/officeDocument/2006/relationships" xmlns:m="http://schemas.openxmlformats.org/officeDocument/2006/math" xmlns:v="urn:schemas-microsoft-com:vml" xmlns:wp14="http://schemas.microsoft.com/office/word/2010/wordprocessingDrawing" xmlns:wp="http://schemas.openxmlformats.org/drawingml/2006/wordprocessingDrawing" xmlns:w10="urn:schemas-microsoft-com:office:word" xmlns:w="http://schemas.openxmlformats.org/wordprocessingml/2006/main" xmlns:w14="http://schemas.microsoft.com/office/word/2010/wordml" xmlns:w15="http://schemas.microsoft.com/office/word/2012/wordml" xmlns:w16cex="http://schemas.microsoft.com/office/word/2018/wordml/cex" xmlns:w16cid="http://schemas.microsoft.com/office/word/2016/wordml/cid" xmlns:w16="http://schemas.microsoft.com/office/word/2018/wordml" xmlns:w16sdtdh="http://schemas.microsoft.com/office/word/2020/wordml/sdtdatahash" xmlns:w16se="http://schemas.microsoft.com/office/word/2015/wordml/symex" xmlns:wpg="http://schemas.microsoft.com/office/word/2010/wordprocessingGroup" xmlns:wpi="http://schemas.microsoft.com/office/word/2010/wordprocessingInk" xmlns:wne="http://schemas.microsoft.com/office/word/2006/wordml" xmlns:wps="http://schemas.microsoft.com/office/word/2010/wordprocessingShape" mc:Ignorable="w14 w15 w16se w16cid w16 w16cex w16sdtdh wp14">
+<w:document xmlns:wpc="http://schemas.microsoft.com/office/word/2010/wordprocessingCanvas" xmlns:cx="http://schemas.microsoft.com/office/drawing/2014/chartex" xmlns:cx1="http://schemas.microsoft.com/office/drawing/2015/9/8/chartex" xmlns:mc="http://schemas.openxmlformats.org/markup-compatibility/2006" xmlns:o="urn:schemas-microsoft-com:office:office" xmlns:r="http://schemas.openxmlformats.org/officeDocument/2006/relationships" xmlns:m="http://schemas.openxmlformats.org/officeDocument/2006/math" xmlns:v="urn:schemas-microsoft-com:vml" xmlns:wp14="http://schemas.microsoft.com/office/word/2010/wordprocessingDrawing" xmlns:wp="http://schemas.openxmlformats.org/drawingml/2006/wordprocessingDrawing" xmlns:w10="urn:schemas-microsoft-com:office:word" xmlns:w="http://schemas.openxmlformats.org/wordprocessingml/2006/main" xmlns:w14="http://schemas.microsoft.com/office/word/2010/wordml" xmlns:w15="http://schemas.microsoft.com/office/word/2012/wordml" xmlns:w16se="http://schemas.microsoft.com/office/word/2015/wordml/symex" xmlns:wpg="http://schemas.microsoft.com/office/word/2010/wordprocessingGroup" xmlns:wpi="http://schemas.microsoft.com/office/word/2010/wordprocessingInk" xmlns:wne="http://schemas.microsoft.com/office/word/2006/wordml" xmlns:wps="http://schemas.microsoft.com/office/word/2010/wordprocessingShape" mc:Ignorable="w14 w15 w16se wp14">
   <w:body>
     <w:p>
       <w:pPr>
@@ -534,6 +534,7 @@
         </w:rPr>
         <w:t xml:space="preserve">: </w:t>
       </w:r>
+      <w:bookmarkStart w:id="0" w:name="_GoBack"/>
       <w:r>
         <w:rPr>
           <w:rFonts w:ascii="Times New Roman" w:hAnsi="Times New Roman" w:cs="Times New Roman"/>
@@ -545,6 +546,218 @@
         </w:rPr>
         <w:t>Lê Ngọc Hiếu</w:t>
       </w:r>
+      <w:bookmarkEnd w:id="0"/>
+    </w:p>
+    <w:p>
+      <w:pPr>
+        <w:pStyle w:val="ListParagraph"/>
+        <w:tabs>
+          <w:tab w:val="left" w:pos="1701"/>
+          <w:tab w:val="left" w:pos="5245"/>
+        </w:tabs>
+        <w:rPr>
+          <w:rFonts w:ascii="Times New Roman" w:hAnsi="Times New Roman" w:cs="Times New Roman"/>
+          <w:bCs/>
+          <w:sz w:val="32"/>
+          <w:szCs w:val="32"/>
+        </w:rPr>
+      </w:pPr>
+    </w:p>
+    <w:p>
+      <w:pPr>
+        <w:tabs>
+          <w:tab w:val="left" w:pos="1701"/>
+          <w:tab w:val="left" w:pos="5245"/>
+        </w:tabs>
+        <w:rPr>
+          <w:rFonts w:ascii="Times New Roman" w:hAnsi="Times New Roman" w:cs="Times New Roman"/>
+          <w:bCs/>
+          <w:sz w:val="32"/>
+          <w:szCs w:val="32"/>
+        </w:rPr>
+      </w:pPr>
+    </w:p>
+    <w:p>
+      <w:pPr>
+        <w:tabs>
+          <w:tab w:val="left" w:pos="1701"/>
+          <w:tab w:val="left" w:pos="5245"/>
+        </w:tabs>
+        <w:rPr>
+          <w:rFonts w:ascii="Times New Roman" w:hAnsi="Times New Roman" w:cs="Times New Roman"/>
+          <w:bCs/>
+          <w:sz w:val="32"/>
+          <w:szCs w:val="32"/>
+        </w:rPr>
+      </w:pPr>
+    </w:p>
+    <w:p>
+      <w:pPr>
+        <w:tabs>
+          <w:tab w:val="left" w:pos="1701"/>
+          <w:tab w:val="left" w:pos="5245"/>
+        </w:tabs>
+        <w:rPr>
+          <w:rFonts w:ascii="Times New Roman" w:hAnsi="Times New Roman" w:cs="Times New Roman"/>
+          <w:bCs/>
+          <w:sz w:val="32"/>
+          <w:szCs w:val="32"/>
+        </w:rPr>
+      </w:pPr>
+    </w:p>
+    <w:p>
+      <w:pPr>
+        <w:tabs>
+          <w:tab w:val="left" w:pos="1701"/>
+          <w:tab w:val="left" w:pos="5245"/>
+        </w:tabs>
+        <w:rPr>
+          <w:rFonts w:ascii="Times New Roman" w:hAnsi="Times New Roman" w:cs="Times New Roman"/>
+          <w:bCs/>
+          <w:sz w:val="32"/>
+          <w:szCs w:val="32"/>
+        </w:rPr>
+      </w:pPr>
+    </w:p>
+    <w:p>
+      <w:pPr>
+        <w:tabs>
+          <w:tab w:val="left" w:pos="1701"/>
+          <w:tab w:val="left" w:pos="5245"/>
+        </w:tabs>
+        <w:rPr>
+          <w:rFonts w:ascii="Times New Roman" w:hAnsi="Times New Roman" w:cs="Times New Roman"/>
+          <w:bCs/>
+          <w:sz w:val="32"/>
+          <w:szCs w:val="32"/>
+        </w:rPr>
+      </w:pPr>
+    </w:p>
+    <w:p>
+      <w:pPr>
+        <w:tabs>
+          <w:tab w:val="left" w:pos="1701"/>
+          <w:tab w:val="left" w:pos="5245"/>
+        </w:tabs>
+        <w:rPr>
+          <w:rFonts w:ascii="Times New Roman" w:hAnsi="Times New Roman" w:cs="Times New Roman"/>
+          <w:bCs/>
+          <w:sz w:val="32"/>
+          <w:szCs w:val="32"/>
+        </w:rPr>
+      </w:pPr>
+    </w:p>
+    <w:p>
+      <w:pPr>
+        <w:tabs>
+          <w:tab w:val="left" w:pos="1701"/>
+          <w:tab w:val="left" w:pos="5245"/>
+        </w:tabs>
+        <w:rPr>
+          <w:rFonts w:ascii="Times New Roman" w:hAnsi="Times New Roman" w:cs="Times New Roman"/>
+          <w:bCs/>
+          <w:sz w:val="32"/>
+          <w:szCs w:val="32"/>
+        </w:rPr>
+      </w:pPr>
+    </w:p>
+    <w:p>
+      <w:pPr>
+        <w:tabs>
+          <w:tab w:val="left" w:pos="1701"/>
+          <w:tab w:val="left" w:pos="5245"/>
+        </w:tabs>
+        <w:rPr>
+          <w:rFonts w:ascii="Times New Roman" w:hAnsi="Times New Roman" w:cs="Times New Roman"/>
+          <w:bCs/>
+          <w:sz w:val="32"/>
+          <w:szCs w:val="32"/>
+        </w:rPr>
+      </w:pPr>
+    </w:p>
+    <w:p>
+      <w:pPr>
+        <w:tabs>
+          <w:tab w:val="left" w:pos="1701"/>
+          <w:tab w:val="left" w:pos="5245"/>
+        </w:tabs>
+        <w:rPr>
+          <w:rFonts w:ascii="Times New Roman" w:hAnsi="Times New Roman" w:cs="Times New Roman"/>
+          <w:bCs/>
+          <w:sz w:val="32"/>
+          <w:szCs w:val="32"/>
+        </w:rPr>
+      </w:pPr>
+    </w:p>
+    <w:p>
+      <w:pPr>
+        <w:tabs>
+          <w:tab w:val="left" w:pos="1701"/>
+          <w:tab w:val="left" w:pos="5245"/>
+        </w:tabs>
+        <w:rPr>
+          <w:rFonts w:ascii="Times New Roman" w:hAnsi="Times New Roman" w:cs="Times New Roman"/>
+          <w:bCs/>
+          <w:sz w:val="32"/>
+          <w:szCs w:val="32"/>
+        </w:rPr>
+      </w:pPr>
+    </w:p>
+    <w:p>
+      <w:pPr>
+        <w:tabs>
+          <w:tab w:val="left" w:pos="1701"/>
+          <w:tab w:val="left" w:pos="5245"/>
+        </w:tabs>
+        <w:rPr>
+          <w:rFonts w:ascii="Times New Roman" w:hAnsi="Times New Roman" w:cs="Times New Roman"/>
+          <w:bCs/>
+          <w:sz w:val="32"/>
+          <w:szCs w:val="32"/>
+        </w:rPr>
+      </w:pPr>
+    </w:p>
+    <w:p>
+      <w:pPr>
+        <w:tabs>
+          <w:tab w:val="left" w:pos="1701"/>
+          <w:tab w:val="left" w:pos="5245"/>
+        </w:tabs>
+        <w:rPr>
+          <w:rFonts w:ascii="Times New Roman" w:hAnsi="Times New Roman" w:cs="Times New Roman"/>
+          <w:bCs/>
+          <w:sz w:val="32"/>
+          <w:szCs w:val="32"/>
+        </w:rPr>
+      </w:pPr>
+    </w:p>
+    <w:p>
+      <w:pPr>
+        <w:tabs>
+          <w:tab w:val="left" w:pos="1701"/>
+          <w:tab w:val="left" w:pos="5245"/>
+        </w:tabs>
+        <w:rPr>
+          <w:rFonts w:ascii="Times New Roman" w:hAnsi="Times New Roman" w:cs="Times New Roman"/>
+          <w:bCs/>
+          <w:sz w:val="32"/>
+          <w:szCs w:val="32"/>
+        </w:rPr>
+      </w:pPr>
+    </w:p>
+    <w:p>
+      <w:pPr>
+        <w:tabs>
+          <w:tab w:val="left" w:pos="1701"/>
+          <w:tab w:val="left" w:pos="5245"/>
+        </w:tabs>
+        <w:rPr>
+          <w:rFonts w:ascii="Times New Roman" w:hAnsi="Times New Roman" w:cs="Times New Roman"/>
+          <w:bCs/>
+          <w:sz w:val="32"/>
+          <w:szCs w:val="32"/>
+        </w:rPr>
+      </w:pPr>
     </w:p>
     <w:p>
       <w:pPr>
@@ -567,17 +780,44 @@
           <w:sz w:val="32"/>
           <w:szCs w:val="32"/>
         </w:rPr>
-        <w:lastRenderedPageBreak/>
-        <w:t xml:space="preserve">HƯỚNG DẪN </w:t>
-      </w:r>
-      <w:r>
-        <w:rPr>
-          <w:rFonts w:ascii="Times New Roman" w:hAnsi="Times New Roman" w:cs="Times New Roman"/>
-          <w:b/>
-          <w:sz w:val="32"/>
-          <w:szCs w:val="32"/>
-        </w:rPr>
-        <w:t>CÀI ĐẶT</w:t>
+        <w:t>HƯỚNG DẪN SỬ DỤNG</w:t>
+      </w:r>
+    </w:p>
+    <w:p>
+      <w:pPr>
+        <w:pStyle w:val="ListParagraph"/>
+        <w:numPr>
+          <w:ilvl w:val="0"/>
+          <w:numId w:val="3"/>
+        </w:numPr>
+        <w:tabs>
+          <w:tab w:val="left" w:pos="1701"/>
+          <w:tab w:val="left" w:pos="5245"/>
+        </w:tabs>
+        <w:rPr>
+          <w:rFonts w:ascii="Times New Roman" w:hAnsi="Times New Roman" w:cs="Times New Roman"/>
+          <w:b/>
+          <w:sz w:val="32"/>
+          <w:szCs w:val="32"/>
+        </w:rPr>
+      </w:pPr>
+      <w:r>
+        <w:rPr>
+          <w:rFonts w:ascii="Times New Roman" w:hAnsi="Times New Roman" w:cs="Times New Roman"/>
+          <w:b/>
+          <w:sz w:val="32"/>
+          <w:szCs w:val="32"/>
+        </w:rPr>
+        <w:t>Trang giao diện</w:t>
+      </w:r>
+      <w:r>
+        <w:rPr>
+          <w:rFonts w:ascii="Times New Roman" w:hAnsi="Times New Roman" w:cs="Times New Roman"/>
+          <w:b/>
+          <w:sz w:val="32"/>
+          <w:szCs w:val="32"/>
+        </w:rPr>
+        <w:t xml:space="preserve"> (trang chủ):</w:t>
       </w:r>
     </w:p>
     <w:p>
@@ -593,37 +833,28 @@
         </w:tabs>
         <w:rPr>
           <w:rFonts w:ascii="Times New Roman" w:hAnsi="Times New Roman" w:cs="Times New Roman"/>
-          <w:bCs/>
-          <w:sz w:val="32"/>
-          <w:szCs w:val="32"/>
-        </w:rPr>
-      </w:pPr>
-      <w:r>
-        <w:rPr>
-          <w:rFonts w:ascii="Times New Roman" w:hAnsi="Times New Roman" w:cs="Times New Roman"/>
-          <w:bCs/>
-          <w:sz w:val="32"/>
-          <w:szCs w:val="32"/>
-        </w:rPr>
-        <w:t>Sau khi lấy source code từ git về chúng ta cần phải import</w:t>
-      </w:r>
-      <w:r>
-        <w:rPr>
-          <w:rFonts w:ascii="Times New Roman" w:hAnsi="Times New Roman" w:cs="Times New Roman"/>
-          <w:bCs/>
-          <w:sz w:val="32"/>
-          <w:szCs w:val="32"/>
-        </w:rPr>
-        <w:t xml:space="preserve"> và connect</w:t>
-      </w:r>
-      <w:r>
-        <w:rPr>
-          <w:rFonts w:ascii="Times New Roman" w:hAnsi="Times New Roman" w:cs="Times New Roman"/>
-          <w:bCs/>
-          <w:sz w:val="32"/>
-          <w:szCs w:val="32"/>
-        </w:rPr>
-        <w:t xml:space="preserve"> lại database.</w:t>
+          <w:b/>
+          <w:sz w:val="32"/>
+          <w:szCs w:val="32"/>
+        </w:rPr>
+      </w:pPr>
+      <w:r>
+        <w:rPr>
+          <w:rFonts w:ascii="Times New Roman" w:hAnsi="Times New Roman" w:cs="Times New Roman"/>
+          <w:bCs/>
+          <w:sz w:val="32"/>
+          <w:szCs w:val="32"/>
+        </w:rPr>
+        <w:t>Đây là hình ảnh giao diện người dùng khi truy cập vào trang web</w:t>
+      </w:r>
+      <w:r>
+        <w:rPr>
+          <w:rFonts w:ascii="Times New Roman" w:hAnsi="Times New Roman" w:cs="Times New Roman"/>
+          <w:bCs/>
+          <w:sz w:val="32"/>
+          <w:szCs w:val="32"/>
+        </w:rPr>
+        <w:t>:</w:t>
       </w:r>
     </w:p>
     <w:p>
@@ -639,28 +870,19 @@
         </w:tabs>
         <w:rPr>
           <w:rFonts w:ascii="Times New Roman" w:hAnsi="Times New Roman" w:cs="Times New Roman"/>
-          <w:bCs/>
-          <w:sz w:val="32"/>
-          <w:szCs w:val="32"/>
-        </w:rPr>
-      </w:pPr>
-      <w:r>
-        <w:rPr>
-          <w:rFonts w:ascii="Times New Roman" w:hAnsi="Times New Roman" w:cs="Times New Roman"/>
-          <w:bCs/>
-          <w:sz w:val="32"/>
-          <w:szCs w:val="32"/>
-        </w:rPr>
-        <w:t>Sau đó mở file sharewebContext.cs trong thư mục Shared- document-web.DAL</w:t>
-      </w:r>
-      <w:r>
-        <w:rPr>
-          <w:rFonts w:ascii="Times New Roman" w:hAnsi="Times New Roman" w:cs="Times New Roman"/>
-          <w:bCs/>
-          <w:sz w:val="32"/>
-          <w:szCs w:val="32"/>
-        </w:rPr>
-        <w:t xml:space="preserve"> để sửa lại thông tin trong phần optionsBuilder.UseSqlServer ().</w:t>
+          <w:b/>
+          <w:sz w:val="32"/>
+          <w:szCs w:val="32"/>
+        </w:rPr>
+      </w:pPr>
+      <w:r>
+        <w:rPr>
+          <w:rFonts w:ascii="Times New Roman" w:hAnsi="Times New Roman" w:cs="Times New Roman"/>
+          <w:bCs/>
+          <w:sz w:val="32"/>
+          <w:szCs w:val="32"/>
+        </w:rPr>
+        <w:t>Ở đây chúng ta sẽ thấy ở phần đầu trang sẽ có các nút Trang chủ, Tài liệu, mục tìm kiếm, các button đăng tài liệu, đăng nhập và đăng ký.</w:t>
       </w:r>
     </w:p>
     <w:p>
@@ -676,37 +898,28 @@
         </w:tabs>
         <w:rPr>
           <w:rFonts w:ascii="Times New Roman" w:hAnsi="Times New Roman" w:cs="Times New Roman"/>
-          <w:bCs/>
-          <w:sz w:val="32"/>
-          <w:szCs w:val="32"/>
-        </w:rPr>
-      </w:pPr>
-      <w:r>
-        <w:rPr>
-          <w:rFonts w:ascii="Times New Roman" w:hAnsi="Times New Roman" w:cs="Times New Roman"/>
-          <w:bCs/>
-          <w:sz w:val="32"/>
-          <w:szCs w:val="32"/>
-        </w:rPr>
-        <w:t xml:space="preserve">Chúng ta cài đặt thêm </w:t>
-      </w:r>
-      <w:r>
-        <w:rPr>
-          <w:rFonts w:ascii="Times New Roman" w:hAnsi="Times New Roman" w:cs="Times New Roman"/>
-          <w:bCs/>
-          <w:sz w:val="32"/>
-          <w:szCs w:val="32"/>
-        </w:rPr>
-        <w:t xml:space="preserve">các package của </w:t>
-      </w:r>
-      <w:r>
-        <w:rPr>
-          <w:rFonts w:ascii="Times New Roman" w:hAnsi="Times New Roman" w:cs="Times New Roman"/>
-          <w:bCs/>
-          <w:sz w:val="32"/>
-          <w:szCs w:val="32"/>
-        </w:rPr>
-        <w:t>microsoft</w:t>
+          <w:b/>
+          <w:sz w:val="32"/>
+          <w:szCs w:val="32"/>
+        </w:rPr>
+      </w:pPr>
+      <w:r>
+        <w:rPr>
+          <w:rFonts w:ascii="Times New Roman" w:hAnsi="Times New Roman" w:cs="Times New Roman"/>
+          <w:bCs/>
+          <w:sz w:val="32"/>
+          <w:szCs w:val="32"/>
+        </w:rPr>
+        <w:t>Xuống phía dưới sẽ hiển thị các tài liệu nổi bật và ở mỗi tài liệu sẽ có biểu tượng download và yêu thích, ở đây thì các bạn cần phải đăng nhập mới có thể thao tác được</w:t>
+      </w:r>
+      <w:r>
+        <w:rPr>
+          <w:rFonts w:ascii="Times New Roman" w:hAnsi="Times New Roman" w:cs="Times New Roman"/>
+          <w:bCs/>
+          <w:sz w:val="32"/>
+          <w:szCs w:val="32"/>
+        </w:rPr>
+        <w:t>.</w:t>
       </w:r>
     </w:p>
     <w:p>
@@ -722,40 +935,19 @@
         </w:tabs>
         <w:rPr>
           <w:rFonts w:ascii="Times New Roman" w:hAnsi="Times New Roman" w:cs="Times New Roman"/>
-          <w:bCs/>
-          <w:sz w:val="32"/>
-          <w:szCs w:val="32"/>
-        </w:rPr>
-      </w:pPr>
-      <w:r>
-        <w:rPr>
-          <w:rFonts w:ascii="Times New Roman" w:hAnsi="Times New Roman" w:cs="Times New Roman"/>
-          <w:bCs/>
-          <w:sz w:val="32"/>
-          <w:szCs w:val="32"/>
-        </w:rPr>
-        <w:t xml:space="preserve">Và chạy chương trình trên port </w:t>
-      </w:r>
-      <w:hyperlink r:id="rId7" w:history="1">
-        <w:r>
-          <w:rPr>
-            <w:rStyle w:val="Hyperlink"/>
-            <w:rFonts w:ascii="Times New Roman" w:hAnsi="Times New Roman" w:cs="Times New Roman"/>
-            <w:bCs/>
-            <w:sz w:val="32"/>
-            <w:szCs w:val="32"/>
-          </w:rPr>
-          <w:t>https://localhost:44340/</w:t>
-        </w:r>
-      </w:hyperlink>
-      <w:r>
-        <w:rPr>
-          <w:rFonts w:ascii="Times New Roman" w:hAnsi="Times New Roman" w:cs="Times New Roman"/>
-          <w:bCs/>
-          <w:sz w:val="32"/>
-          <w:szCs w:val="32"/>
-        </w:rPr>
-        <w:t xml:space="preserve"> , chúng ta sẽ được giao diện:</w:t>
+          <w:b/>
+          <w:sz w:val="32"/>
+          <w:szCs w:val="32"/>
+        </w:rPr>
+      </w:pPr>
+      <w:r>
+        <w:rPr>
+          <w:rFonts w:ascii="Times New Roman" w:hAnsi="Times New Roman" w:cs="Times New Roman"/>
+          <w:bCs/>
+          <w:sz w:val="32"/>
+          <w:szCs w:val="32"/>
+        </w:rPr>
+        <w:t>Muốn xem chi tiết tài liệu thì ta cần click chuột vào tên tài liệu.</w:t>
       </w:r>
     </w:p>
     <w:p>
@@ -771,478 +963,19 @@
         </w:tabs>
         <w:rPr>
           <w:rFonts w:ascii="Times New Roman" w:hAnsi="Times New Roman" w:cs="Times New Roman"/>
-          <w:bCs/>
-          <w:sz w:val="32"/>
-          <w:szCs w:val="32"/>
-        </w:rPr>
-      </w:pPr>
-      <w:r>
-        <w:rPr>
-          <w:rFonts w:ascii="Times New Roman" w:hAnsi="Times New Roman" w:cs="Times New Roman"/>
-          <w:bCs/>
-          <w:sz w:val="32"/>
-          <w:szCs w:val="32"/>
-        </w:rPr>
-        <w:t xml:space="preserve">Và muốn truy cập api, chúng ta sẽ truy cập vào </w:t>
-      </w:r>
-      <w:hyperlink r:id="rId8" w:history="1">
-        <w:r>
-          <w:rPr>
-            <w:rStyle w:val="Hyperlink"/>
-            <w:rFonts w:ascii="Times New Roman" w:hAnsi="Times New Roman" w:cs="Times New Roman"/>
-            <w:bCs/>
-            <w:sz w:val="32"/>
-            <w:szCs w:val="32"/>
-          </w:rPr>
-          <w:t>https://localhost:44340/swagger/index.html</w:t>
-        </w:r>
-      </w:hyperlink>
-      <w:r>
-        <w:rPr>
-          <w:rFonts w:ascii="Times New Roman" w:hAnsi="Times New Roman" w:cs="Times New Roman"/>
-          <w:bCs/>
-          <w:sz w:val="32"/>
-          <w:szCs w:val="32"/>
-        </w:rPr>
-        <w:t xml:space="preserve"> sẽ hiển thị các api cho từng chức năng</w:t>
-      </w:r>
-      <w:r>
-        <w:rPr>
-          <w:rFonts w:ascii="Times New Roman" w:hAnsi="Times New Roman" w:cs="Times New Roman"/>
-          <w:bCs/>
-          <w:sz w:val="32"/>
-          <w:szCs w:val="32"/>
-        </w:rPr>
-        <w:t>:</w:t>
-      </w:r>
-    </w:p>
-    <w:p>
-      <w:pPr>
-        <w:pStyle w:val="ListParagraph"/>
-        <w:tabs>
-          <w:tab w:val="left" w:pos="1701"/>
-          <w:tab w:val="left" w:pos="5245"/>
-        </w:tabs>
-        <w:rPr>
-          <w:rFonts w:ascii="Times New Roman" w:hAnsi="Times New Roman" w:cs="Times New Roman"/>
-          <w:bCs/>
-          <w:sz w:val="32"/>
-          <w:szCs w:val="32"/>
-        </w:rPr>
-      </w:pPr>
-    </w:p>
-    <w:p>
-      <w:pPr>
-        <w:tabs>
-          <w:tab w:val="left" w:pos="1701"/>
-          <w:tab w:val="left" w:pos="5245"/>
-        </w:tabs>
-        <w:rPr>
-          <w:rFonts w:ascii="Times New Roman" w:hAnsi="Times New Roman" w:cs="Times New Roman"/>
-          <w:bCs/>
-          <w:sz w:val="32"/>
-          <w:szCs w:val="32"/>
-        </w:rPr>
-      </w:pPr>
-    </w:p>
-    <w:p>
-      <w:pPr>
-        <w:tabs>
-          <w:tab w:val="left" w:pos="1701"/>
-          <w:tab w:val="left" w:pos="5245"/>
-        </w:tabs>
-        <w:rPr>
-          <w:rFonts w:ascii="Times New Roman" w:hAnsi="Times New Roman" w:cs="Times New Roman"/>
-          <w:bCs/>
-          <w:sz w:val="32"/>
-          <w:szCs w:val="32"/>
-        </w:rPr>
-      </w:pPr>
-    </w:p>
-    <w:p>
-      <w:pPr>
-        <w:tabs>
-          <w:tab w:val="left" w:pos="1701"/>
-          <w:tab w:val="left" w:pos="5245"/>
-        </w:tabs>
-        <w:rPr>
-          <w:rFonts w:ascii="Times New Roman" w:hAnsi="Times New Roman" w:cs="Times New Roman"/>
-          <w:bCs/>
-          <w:sz w:val="32"/>
-          <w:szCs w:val="32"/>
-        </w:rPr>
-      </w:pPr>
-    </w:p>
-    <w:p>
-      <w:pPr>
-        <w:tabs>
-          <w:tab w:val="left" w:pos="1701"/>
-          <w:tab w:val="left" w:pos="5245"/>
-        </w:tabs>
-        <w:rPr>
-          <w:rFonts w:ascii="Times New Roman" w:hAnsi="Times New Roman" w:cs="Times New Roman"/>
-          <w:bCs/>
-          <w:sz w:val="32"/>
-          <w:szCs w:val="32"/>
-        </w:rPr>
-      </w:pPr>
-    </w:p>
-    <w:p>
-      <w:pPr>
-        <w:tabs>
-          <w:tab w:val="left" w:pos="1701"/>
-          <w:tab w:val="left" w:pos="5245"/>
-        </w:tabs>
-        <w:rPr>
-          <w:rFonts w:ascii="Times New Roman" w:hAnsi="Times New Roman" w:cs="Times New Roman"/>
-          <w:bCs/>
-          <w:sz w:val="32"/>
-          <w:szCs w:val="32"/>
-        </w:rPr>
-      </w:pPr>
-    </w:p>
-    <w:p>
-      <w:pPr>
-        <w:tabs>
-          <w:tab w:val="left" w:pos="1701"/>
-          <w:tab w:val="left" w:pos="5245"/>
-        </w:tabs>
-        <w:rPr>
-          <w:rFonts w:ascii="Times New Roman" w:hAnsi="Times New Roman" w:cs="Times New Roman"/>
-          <w:bCs/>
-          <w:sz w:val="32"/>
-          <w:szCs w:val="32"/>
-        </w:rPr>
-      </w:pPr>
-    </w:p>
-    <w:p>
-      <w:pPr>
-        <w:tabs>
-          <w:tab w:val="left" w:pos="1701"/>
-          <w:tab w:val="left" w:pos="5245"/>
-        </w:tabs>
-        <w:rPr>
-          <w:rFonts w:ascii="Times New Roman" w:hAnsi="Times New Roman" w:cs="Times New Roman"/>
-          <w:bCs/>
-          <w:sz w:val="32"/>
-          <w:szCs w:val="32"/>
-        </w:rPr>
-      </w:pPr>
-    </w:p>
-    <w:p>
-      <w:pPr>
-        <w:tabs>
-          <w:tab w:val="left" w:pos="1701"/>
-          <w:tab w:val="left" w:pos="5245"/>
-        </w:tabs>
-        <w:rPr>
-          <w:rFonts w:ascii="Times New Roman" w:hAnsi="Times New Roman" w:cs="Times New Roman"/>
-          <w:bCs/>
-          <w:sz w:val="32"/>
-          <w:szCs w:val="32"/>
-        </w:rPr>
-      </w:pPr>
-    </w:p>
-    <w:p>
-      <w:pPr>
-        <w:tabs>
-          <w:tab w:val="left" w:pos="1701"/>
-          <w:tab w:val="left" w:pos="5245"/>
-        </w:tabs>
-        <w:rPr>
-          <w:rFonts w:ascii="Times New Roman" w:hAnsi="Times New Roman" w:cs="Times New Roman"/>
-          <w:bCs/>
-          <w:sz w:val="32"/>
-          <w:szCs w:val="32"/>
-        </w:rPr>
-      </w:pPr>
-    </w:p>
-    <w:p>
-      <w:pPr>
-        <w:tabs>
-          <w:tab w:val="left" w:pos="1701"/>
-          <w:tab w:val="left" w:pos="5245"/>
-        </w:tabs>
-        <w:rPr>
-          <w:rFonts w:ascii="Times New Roman" w:hAnsi="Times New Roman" w:cs="Times New Roman"/>
-          <w:bCs/>
-          <w:sz w:val="32"/>
-          <w:szCs w:val="32"/>
-        </w:rPr>
-      </w:pPr>
-    </w:p>
-    <w:p>
-      <w:pPr>
-        <w:tabs>
-          <w:tab w:val="left" w:pos="1701"/>
-          <w:tab w:val="left" w:pos="5245"/>
-        </w:tabs>
-        <w:rPr>
-          <w:rFonts w:ascii="Times New Roman" w:hAnsi="Times New Roman" w:cs="Times New Roman"/>
-          <w:bCs/>
-          <w:sz w:val="32"/>
-          <w:szCs w:val="32"/>
-        </w:rPr>
-      </w:pPr>
-    </w:p>
-    <w:p>
-      <w:pPr>
-        <w:tabs>
-          <w:tab w:val="left" w:pos="1701"/>
-          <w:tab w:val="left" w:pos="5245"/>
-        </w:tabs>
-        <w:rPr>
-          <w:rFonts w:ascii="Times New Roman" w:hAnsi="Times New Roman" w:cs="Times New Roman"/>
-          <w:bCs/>
-          <w:sz w:val="32"/>
-          <w:szCs w:val="32"/>
-        </w:rPr>
-      </w:pPr>
-    </w:p>
-    <w:p>
-      <w:pPr>
-        <w:tabs>
-          <w:tab w:val="left" w:pos="1701"/>
-          <w:tab w:val="left" w:pos="5245"/>
-        </w:tabs>
-        <w:rPr>
-          <w:rFonts w:ascii="Times New Roman" w:hAnsi="Times New Roman" w:cs="Times New Roman"/>
-          <w:bCs/>
-          <w:sz w:val="32"/>
-          <w:szCs w:val="32"/>
-        </w:rPr>
-      </w:pPr>
-    </w:p>
-    <w:p>
-      <w:pPr>
-        <w:tabs>
-          <w:tab w:val="left" w:pos="1701"/>
-          <w:tab w:val="left" w:pos="5245"/>
-        </w:tabs>
-        <w:rPr>
-          <w:rFonts w:ascii="Times New Roman" w:hAnsi="Times New Roman" w:cs="Times New Roman"/>
-          <w:bCs/>
-          <w:sz w:val="32"/>
-          <w:szCs w:val="32"/>
-        </w:rPr>
-      </w:pPr>
-    </w:p>
-    <w:p>
-      <w:pPr>
-        <w:tabs>
-          <w:tab w:val="left" w:pos="1701"/>
-          <w:tab w:val="left" w:pos="5245"/>
-        </w:tabs>
-        <w:jc w:val="center"/>
-        <w:rPr>
-          <w:rFonts w:ascii="Times New Roman" w:hAnsi="Times New Roman" w:cs="Times New Roman"/>
-          <w:b/>
-          <w:sz w:val="32"/>
-          <w:szCs w:val="32"/>
-        </w:rPr>
-      </w:pPr>
-      <w:r>
-        <w:rPr>
-          <w:rFonts w:ascii="Times New Roman" w:hAnsi="Times New Roman" w:cs="Times New Roman"/>
-          <w:b/>
-          <w:sz w:val="32"/>
-          <w:szCs w:val="32"/>
-        </w:rPr>
-        <w:t>HƯỚNG DẪN SỬ DỤNG</w:t>
-      </w:r>
-    </w:p>
-    <w:p>
-      <w:pPr>
-        <w:pStyle w:val="ListParagraph"/>
-        <w:numPr>
-          <w:ilvl w:val="0"/>
-          <w:numId w:val="3"/>
-        </w:numPr>
-        <w:tabs>
-          <w:tab w:val="left" w:pos="1701"/>
-          <w:tab w:val="left" w:pos="5245"/>
-        </w:tabs>
-        <w:rPr>
-          <w:rFonts w:ascii="Times New Roman" w:hAnsi="Times New Roman" w:cs="Times New Roman"/>
-          <w:b/>
-          <w:sz w:val="32"/>
-          <w:szCs w:val="32"/>
-        </w:rPr>
-      </w:pPr>
-      <w:r>
-        <w:rPr>
-          <w:rFonts w:ascii="Times New Roman" w:hAnsi="Times New Roman" w:cs="Times New Roman"/>
-          <w:b/>
-          <w:sz w:val="32"/>
-          <w:szCs w:val="32"/>
-        </w:rPr>
-        <w:t>Trang giao diện</w:t>
-      </w:r>
-      <w:r>
-        <w:rPr>
-          <w:rFonts w:ascii="Times New Roman" w:hAnsi="Times New Roman" w:cs="Times New Roman"/>
-          <w:b/>
-          <w:sz w:val="32"/>
-          <w:szCs w:val="32"/>
-        </w:rPr>
-        <w:t xml:space="preserve"> (trang chủ):</w:t>
-      </w:r>
-    </w:p>
-    <w:p>
-      <w:pPr>
-        <w:pStyle w:val="ListParagraph"/>
-        <w:numPr>
-          <w:ilvl w:val="0"/>
-          <w:numId w:val="2"/>
-        </w:numPr>
-        <w:tabs>
-          <w:tab w:val="left" w:pos="1701"/>
-          <w:tab w:val="left" w:pos="5245"/>
-        </w:tabs>
-        <w:rPr>
-          <w:rFonts w:ascii="Times New Roman" w:hAnsi="Times New Roman" w:cs="Times New Roman"/>
-          <w:b/>
-          <w:sz w:val="32"/>
-          <w:szCs w:val="32"/>
-        </w:rPr>
-      </w:pPr>
-      <w:r>
-        <w:rPr>
-          <w:rFonts w:ascii="Times New Roman" w:hAnsi="Times New Roman" w:cs="Times New Roman"/>
-          <w:bCs/>
-          <w:sz w:val="32"/>
-          <w:szCs w:val="32"/>
-        </w:rPr>
-        <w:t>Đây là hình ảnh giao diện người dùng khi truy cập vào trang web</w:t>
-      </w:r>
-      <w:r>
-        <w:rPr>
-          <w:rFonts w:ascii="Times New Roman" w:hAnsi="Times New Roman" w:cs="Times New Roman"/>
-          <w:bCs/>
-          <w:sz w:val="32"/>
-          <w:szCs w:val="32"/>
-        </w:rPr>
-        <w:t>:</w:t>
-      </w:r>
-    </w:p>
-    <w:p>
-      <w:pPr>
-        <w:pStyle w:val="ListParagraph"/>
-        <w:numPr>
-          <w:ilvl w:val="0"/>
-          <w:numId w:val="2"/>
-        </w:numPr>
-        <w:tabs>
-          <w:tab w:val="left" w:pos="1701"/>
-          <w:tab w:val="left" w:pos="5245"/>
-        </w:tabs>
-        <w:rPr>
-          <w:rFonts w:ascii="Times New Roman" w:hAnsi="Times New Roman" w:cs="Times New Roman"/>
-          <w:b/>
-          <w:sz w:val="32"/>
-          <w:szCs w:val="32"/>
-        </w:rPr>
-      </w:pPr>
-      <w:r>
-        <w:rPr>
-          <w:rFonts w:ascii="Times New Roman" w:hAnsi="Times New Roman" w:cs="Times New Roman"/>
-          <w:bCs/>
-          <w:sz w:val="32"/>
-          <w:szCs w:val="32"/>
-        </w:rPr>
-        <w:t>Ở đây chúng ta sẽ thấy ở phần đầu trang sẽ có các nút Trang chủ, Tài liệu, mục tìm kiếm, các button đăng tài liệu, đăng nhập và đăng ký.</w:t>
-      </w:r>
-    </w:p>
-    <w:p>
-      <w:pPr>
-        <w:pStyle w:val="ListParagraph"/>
-        <w:numPr>
-          <w:ilvl w:val="0"/>
-          <w:numId w:val="2"/>
-        </w:numPr>
-        <w:tabs>
-          <w:tab w:val="left" w:pos="1701"/>
-          <w:tab w:val="left" w:pos="5245"/>
-        </w:tabs>
-        <w:rPr>
-          <w:rFonts w:ascii="Times New Roman" w:hAnsi="Times New Roman" w:cs="Times New Roman"/>
-          <w:b/>
-          <w:sz w:val="32"/>
-          <w:szCs w:val="32"/>
-        </w:rPr>
-      </w:pPr>
-      <w:r>
-        <w:rPr>
-          <w:rFonts w:ascii="Times New Roman" w:hAnsi="Times New Roman" w:cs="Times New Roman"/>
-          <w:bCs/>
-          <w:sz w:val="32"/>
-          <w:szCs w:val="32"/>
-        </w:rPr>
-        <w:t>Xuống phía dưới sẽ hiển thị các tài liệu nổi bật và ở mỗi tài liệu sẽ có biểu tượng download và yêu thích, ở đây thì các bạn cần phải đăng nhập mới có thể thao tác được</w:t>
-      </w:r>
-      <w:r>
-        <w:rPr>
-          <w:rFonts w:ascii="Times New Roman" w:hAnsi="Times New Roman" w:cs="Times New Roman"/>
-          <w:bCs/>
-          <w:sz w:val="32"/>
-          <w:szCs w:val="32"/>
-        </w:rPr>
-        <w:t>.</w:t>
-      </w:r>
-    </w:p>
-    <w:p>
-      <w:pPr>
-        <w:pStyle w:val="ListParagraph"/>
-        <w:numPr>
-          <w:ilvl w:val="0"/>
-          <w:numId w:val="2"/>
-        </w:numPr>
-        <w:tabs>
-          <w:tab w:val="left" w:pos="1701"/>
-          <w:tab w:val="left" w:pos="5245"/>
-        </w:tabs>
-        <w:rPr>
-          <w:rFonts w:ascii="Times New Roman" w:hAnsi="Times New Roman" w:cs="Times New Roman"/>
-          <w:b/>
-          <w:sz w:val="32"/>
-          <w:szCs w:val="32"/>
-        </w:rPr>
-      </w:pPr>
-      <w:r>
-        <w:rPr>
-          <w:rFonts w:ascii="Times New Roman" w:hAnsi="Times New Roman" w:cs="Times New Roman"/>
-          <w:bCs/>
-          <w:sz w:val="32"/>
-          <w:szCs w:val="32"/>
-        </w:rPr>
-        <w:t>Muốn xem chi tiết tài liệu thì ta cần click chuột vào tên tài liệu.</w:t>
-      </w:r>
-    </w:p>
-    <w:p>
-      <w:pPr>
-        <w:pStyle w:val="ListParagraph"/>
-        <w:numPr>
-          <w:ilvl w:val="0"/>
-          <w:numId w:val="2"/>
-        </w:numPr>
-        <w:tabs>
-          <w:tab w:val="left" w:pos="1701"/>
-          <w:tab w:val="left" w:pos="5245"/>
-        </w:tabs>
-        <w:rPr>
-          <w:rFonts w:ascii="Times New Roman" w:hAnsi="Times New Roman" w:cs="Times New Roman"/>
-          <w:b/>
-          <w:sz w:val="32"/>
-          <w:szCs w:val="32"/>
-        </w:rPr>
-      </w:pPr>
-      <w:r>
-        <w:rPr>
-          <w:rFonts w:ascii="Times New Roman" w:hAnsi="Times New Roman" w:cs="Times New Roman"/>
-          <w:bCs/>
-          <w:sz w:val="32"/>
-          <w:szCs w:val="32"/>
-        </w:rPr>
+          <w:b/>
+          <w:sz w:val="32"/>
+          <w:szCs w:val="32"/>
+        </w:rPr>
+      </w:pPr>
+      <w:r>
+        <w:rPr>
+          <w:rFonts w:ascii="Times New Roman" w:hAnsi="Times New Roman" w:cs="Times New Roman"/>
+          <w:bCs/>
+          <w:sz w:val="32"/>
+          <w:szCs w:val="32"/>
+        </w:rPr>
+        <w:lastRenderedPageBreak/>
         <w:t>Phía dưới là phần tài liệu mới đăng, được cập nhật mới nhất trong thời gian gần đây.</w:t>
       </w:r>
     </w:p>
@@ -1299,7 +1032,7 @@
                     <pic:cNvPicPr/>
                   </pic:nvPicPr>
                   <pic:blipFill>
-                    <a:blip r:embed="rId9">
+                    <a:blip r:embed="rId7">
                       <a:extLst>
                         <a:ext uri="{28A0092B-C50C-407E-A947-70E740481C1C}">
                           <a14:useLocalDpi xmlns:a14="http://schemas.microsoft.com/office/drawing/2010/main" val="0"/>
@@ -1404,7 +1137,6 @@
           <w:sz w:val="32"/>
           <w:szCs w:val="32"/>
         </w:rPr>
-        <w:lastRenderedPageBreak/>
         <w:drawing>
           <wp:inline distT="0" distB="0" distL="0" distR="0" wp14:anchorId="5D7C2548" wp14:editId="2F605252">
             <wp:extent cx="5943600" cy="3341370"/>
@@ -1421,7 +1153,7 @@
                     <pic:cNvPicPr/>
                   </pic:nvPicPr>
                   <pic:blipFill>
-                    <a:blip r:embed="rId10">
+                    <a:blip r:embed="rId8">
                       <a:extLst>
                         <a:ext uri="{28A0092B-C50C-407E-A947-70E740481C1C}">
                           <a14:useLocalDpi xmlns:a14="http://schemas.microsoft.com/office/drawing/2010/main" val="0"/>
@@ -1529,6 +1261,7 @@
           <w:sz w:val="32"/>
           <w:szCs w:val="32"/>
         </w:rPr>
+        <w:lastRenderedPageBreak/>
         <w:t>Ở trang này bạn nên điền đủ thông tin yêu cầu</w:t>
       </w:r>
       <w:r>
@@ -1563,7 +1296,6 @@
           <w:sz w:val="32"/>
           <w:szCs w:val="32"/>
         </w:rPr>
-        <w:lastRenderedPageBreak/>
         <w:drawing>
           <wp:inline distT="0" distB="0" distL="0" distR="0" wp14:anchorId="61BA4186" wp14:editId="080A5869">
             <wp:extent cx="4400550" cy="4648200"/>
@@ -1580,7 +1312,7 @@
                     <pic:cNvPicPr/>
                   </pic:nvPicPr>
                   <pic:blipFill>
-                    <a:blip r:embed="rId11">
+                    <a:blip r:embed="rId9">
                       <a:extLst>
                         <a:ext uri="{28A0092B-C50C-407E-A947-70E740481C1C}">
                           <a14:useLocalDpi xmlns:a14="http://schemas.microsoft.com/office/drawing/2010/main" val="0"/>
@@ -1702,7 +1434,7 @@
                     <pic:cNvPicPr/>
                   </pic:nvPicPr>
                   <pic:blipFill>
-                    <a:blip r:embed="rId12">
+                    <a:blip r:embed="rId10">
                       <a:extLst>
                         <a:ext uri="{28A0092B-C50C-407E-A947-70E740481C1C}">
                           <a14:useLocalDpi xmlns:a14="http://schemas.microsoft.com/office/drawing/2010/main" val="0"/>
@@ -1839,7 +1571,7 @@
                     <pic:cNvPicPr/>
                   </pic:nvPicPr>
                   <pic:blipFill rotWithShape="1">
-                    <a:blip r:embed="rId10">
+                    <a:blip r:embed="rId8">
                       <a:extLst>
                         <a:ext uri="{28A0092B-C50C-407E-A947-70E740481C1C}">
                           <a14:useLocalDpi xmlns:a14="http://schemas.microsoft.com/office/drawing/2010/main" val="0"/>
@@ -1914,7 +1646,7 @@
                     </pic:cNvPicPr>
                   </pic:nvPicPr>
                   <pic:blipFill>
-                    <a:blip r:embed="rId13">
+                    <a:blip r:embed="rId11">
                       <a:extLst>
                         <a:ext uri="{28A0092B-C50C-407E-A947-70E740481C1C}">
                           <a14:useLocalDpi xmlns:a14="http://schemas.microsoft.com/office/drawing/2010/main" val="0"/>
@@ -2040,7 +1772,6 @@
       <w:r>
         <w:rPr>
           <w:noProof/>
-          <w:lang w:val="vi"/>
         </w:rPr>
         <w:drawing>
           <wp:inline distT="0" distB="0" distL="0" distR="0" wp14:anchorId="116414B7" wp14:editId="50D95367">
@@ -2058,7 +1789,7 @@
                     <pic:cNvPicPr/>
                   </pic:nvPicPr>
                   <pic:blipFill>
-                    <a:blip r:embed="rId14">
+                    <a:blip r:embed="rId12">
                       <a:extLst>
                         <a:ext uri="{28A0092B-C50C-407E-A947-70E740481C1C}">
                           <a14:useLocalDpi xmlns:a14="http://schemas.microsoft.com/office/drawing/2010/main" val="0"/>
@@ -2147,8 +1878,19 @@
           <w:sz w:val="32"/>
           <w:szCs w:val="32"/>
         </w:rPr>
-        <w:t xml:space="preserve"> tim</w:t>
-      </w:r>
+        <w:t xml:space="preserve"> </w:t>
+      </w:r>
+      <w:proofErr w:type="gramStart"/>
+      <w:r>
+        <w:rPr>
+          <w:rFonts w:ascii="Times New Roman" w:hAnsi="Times New Roman" w:cs="Times New Roman"/>
+          <w:bCs/>
+          <w:sz w:val="32"/>
+          <w:szCs w:val="32"/>
+        </w:rPr>
+        <w:t>tim</w:t>
+      </w:r>
+      <w:proofErr w:type="gramEnd"/>
       <w:r>
         <w:rPr>
           <w:rFonts w:ascii="Times New Roman" w:hAnsi="Times New Roman" w:cs="Times New Roman"/>
@@ -2189,7 +1931,6 @@
       <w:r>
         <w:rPr>
           <w:noProof/>
-          <w:lang w:val="vi"/>
         </w:rPr>
         <w:drawing>
           <wp:inline distT="0" distB="0" distL="0" distR="0" wp14:anchorId="36411225" wp14:editId="1DDBAEE1">
@@ -2207,7 +1948,7 @@
                     <pic:cNvPicPr/>
                   </pic:nvPicPr>
                   <pic:blipFill rotWithShape="1">
-                    <a:blip r:embed="rId14">
+                    <a:blip r:embed="rId12">
                       <a:extLst>
                         <a:ext uri="{28A0092B-C50C-407E-A947-70E740481C1C}">
                           <a14:useLocalDpi xmlns:a14="http://schemas.microsoft.com/office/drawing/2010/main" val="0"/>
@@ -2268,7 +2009,7 @@
 </file>
 
 <file path=word/numbering.xml><?xml version="1.0" encoding="utf-8"?>
-<w:numbering xmlns:wpc="http://schemas.microsoft.com/office/word/2010/wordprocessingCanvas" xmlns:cx="http://schemas.microsoft.com/office/drawing/2014/chartex" xmlns:cx1="http://schemas.microsoft.com/office/drawing/2015/9/8/chartex" xmlns:cx2="http://schemas.microsoft.com/office/drawing/2015/10/21/chartex" xmlns:cx3="http://schemas.microsoft.com/office/drawing/2016/5/9/chartex" xmlns:cx4="http://schemas.microsoft.com/office/drawing/2016/5/10/chartex" xmlns:cx5="http://schemas.microsoft.com/office/drawing/2016/5/11/chartex" xmlns:cx6="http://schemas.microsoft.com/office/drawing/2016/5/12/chartex" xmlns:cx7="http://schemas.microsoft.com/office/drawing/2016/5/13/chartex" xmlns:cx8="http://schemas.microsoft.com/office/drawing/2016/5/14/chartex" xmlns:mc="http://schemas.openxmlformats.org/markup-compatibility/2006" xmlns:aink="http://schemas.microsoft.com/office/drawing/2016/ink" xmlns:am3d="http://schemas.microsoft.com/office/drawing/2017/model3d" xmlns:o="urn:schemas-microsoft-com:office:office" xmlns:r="http://schemas.openxmlformats.org/officeDocument/2006/relationships" xmlns:m="http://schemas.openxmlformats.org/officeDocument/2006/math" xmlns:v="urn:schemas-microsoft-com:vml" xmlns:wp14="http://schemas.microsoft.com/office/word/2010/wordprocessingDrawing" xmlns:wp="http://schemas.openxmlformats.org/drawingml/2006/wordprocessingDrawing" xmlns:w10="urn:schemas-microsoft-com:office:word" xmlns:w="http://schemas.openxmlformats.org/wordprocessingml/2006/main" xmlns:w14="http://schemas.microsoft.com/office/word/2010/wordml" xmlns:w15="http://schemas.microsoft.com/office/word/2012/wordml" xmlns:w16cex="http://schemas.microsoft.com/office/word/2018/wordml/cex" xmlns:w16cid="http://schemas.microsoft.com/office/word/2016/wordml/cid" xmlns:w16="http://schemas.microsoft.com/office/word/2018/wordml" xmlns:w16sdtdh="http://schemas.microsoft.com/office/word/2020/wordml/sdtdatahash" xmlns:w16se="http://schemas.microsoft.com/office/word/2015/wordml/symex" xmlns:wpg="http://schemas.microsoft.com/office/word/2010/wordprocessingGroup" xmlns:wpi="http://schemas.microsoft.com/office/word/2010/wordprocessingInk" xmlns:wne="http://schemas.microsoft.com/office/word/2006/wordml" xmlns:wps="http://schemas.microsoft.com/office/word/2010/wordprocessingShape" mc:Ignorable="w14 w15 w16se w16cid w16 w16cex w16sdtdh wp14">
+<w:numbering xmlns:wpc="http://schemas.microsoft.com/office/word/2010/wordprocessingCanvas" xmlns:cx="http://schemas.microsoft.com/office/drawing/2014/chartex" xmlns:cx1="http://schemas.microsoft.com/office/drawing/2015/9/8/chartex" xmlns:mc="http://schemas.openxmlformats.org/markup-compatibility/2006" xmlns:o="urn:schemas-microsoft-com:office:office" xmlns:r="http://schemas.openxmlformats.org/officeDocument/2006/relationships" xmlns:m="http://schemas.openxmlformats.org/officeDocument/2006/math" xmlns:v="urn:schemas-microsoft-com:vml" xmlns:wp14="http://schemas.microsoft.com/office/word/2010/wordprocessingDrawing" xmlns:wp="http://schemas.openxmlformats.org/drawingml/2006/wordprocessingDrawing" xmlns:w10="urn:schemas-microsoft-com:office:word" xmlns:w="http://schemas.openxmlformats.org/wordprocessingml/2006/main" xmlns:w14="http://schemas.microsoft.com/office/word/2010/wordml" xmlns:w15="http://schemas.microsoft.com/office/word/2012/wordml" xmlns:w16se="http://schemas.microsoft.com/office/word/2015/wordml/symex" xmlns:wpg="http://schemas.microsoft.com/office/word/2010/wordprocessingGroup" xmlns:wpi="http://schemas.microsoft.com/office/word/2010/wordprocessingInk" xmlns:wne="http://schemas.microsoft.com/office/word/2006/wordml" xmlns:wps="http://schemas.microsoft.com/office/word/2010/wordprocessingShape" mc:Ignorable="w14 w15 w16se wp14">
   <w:abstractNum w:abstractNumId="0" w15:restartNumberingAfterBreak="0">
     <w:nsid w:val="11965007"/>
     <w:multiLevelType w:val="hybridMultilevel"/>
@@ -2593,7 +2334,7 @@
 </file>
 
 <file path=word/styles.xml><?xml version="1.0" encoding="utf-8"?>
-<w:styles xmlns:mc="http://schemas.openxmlformats.org/markup-compatibility/2006" xmlns:r="http://schemas.openxmlformats.org/officeDocument/2006/relationships" xmlns:w="http://schemas.openxmlformats.org/wordprocessingml/2006/main" xmlns:w14="http://schemas.microsoft.com/office/word/2010/wordml" xmlns:w15="http://schemas.microsoft.com/office/word/2012/wordml" xmlns:w16cex="http://schemas.microsoft.com/office/word/2018/wordml/cex" xmlns:w16cid="http://schemas.microsoft.com/office/word/2016/wordml/cid" xmlns:w16="http://schemas.microsoft.com/office/word/2018/wordml" xmlns:w16sdtdh="http://schemas.microsoft.com/office/word/2020/wordml/sdtdatahash" xmlns:w16se="http://schemas.microsoft.com/office/word/2015/wordml/symex" mc:Ignorable="w14 w15 w16se w16cid w16 w16cex w16sdtdh">
+<w:styles xmlns:mc="http://schemas.openxmlformats.org/markup-compatibility/2006" xmlns:r="http://schemas.openxmlformats.org/officeDocument/2006/relationships" xmlns:w="http://schemas.openxmlformats.org/wordprocessingml/2006/main" xmlns:w14="http://schemas.microsoft.com/office/word/2010/wordml" xmlns:w15="http://schemas.microsoft.com/office/word/2012/wordml" xmlns:w16se="http://schemas.microsoft.com/office/word/2015/wordml/symex" mc:Ignorable="w14 w15 w16se">
   <w:docDefaults>
     <w:rPrDefault>
       <w:rPr>
@@ -2609,7 +2350,7 @@
       </w:pPr>
     </w:pPrDefault>
   </w:docDefaults>
-  <w:latentStyles w:defLockedState="0" w:defUIPriority="99" w:defSemiHidden="0" w:defUnhideWhenUsed="0" w:defQFormat="0" w:count="376">
+  <w:latentStyles w:defLockedState="0" w:defUIPriority="99" w:defSemiHidden="0" w:defUnhideWhenUsed="0" w:defQFormat="0" w:count="371">
     <w:lsdException w:name="Normal" w:uiPriority="0" w:qFormat="1"/>
     <w:lsdException w:name="heading 1" w:uiPriority="9" w:qFormat="1"/>
     <w:lsdException w:name="heading 2" w:semiHidden="1" w:uiPriority="9" w:unhideWhenUsed="1" w:qFormat="1"/>
@@ -2981,11 +2722,6 @@
     <w:lsdException w:name="List Table 5 Dark Accent 6" w:uiPriority="50"/>
     <w:lsdException w:name="List Table 6 Colorful Accent 6" w:uiPriority="51"/>
     <w:lsdException w:name="List Table 7 Colorful Accent 6" w:uiPriority="52"/>
-    <w:lsdException w:name="Mention" w:semiHidden="1" w:unhideWhenUsed="1"/>
-    <w:lsdException w:name="Smart Hyperlink" w:semiHidden="1" w:unhideWhenUsed="1"/>
-    <w:lsdException w:name="Hashtag" w:semiHidden="1" w:unhideWhenUsed="1"/>
-    <w:lsdException w:name="Unresolved Mention" w:semiHidden="1" w:unhideWhenUsed="1"/>
-    <w:lsdException w:name="Smart Link" w:semiHidden="1" w:unhideWhenUsed="1"/>
   </w:latentStyles>
   <w:style w:type="paragraph" w:default="1" w:styleId="Normal">
     <w:name w:val="Normal"/>
@@ -3044,7 +2780,7 @@
       <w:u w:val="single"/>
     </w:rPr>
   </w:style>
-  <w:style w:type="character" w:styleId="UnresolvedMention">
+  <w:style w:type="character" w:customStyle="1" w:styleId="UnresolvedMention">
     <w:name w:val="Unresolved Mention"/>
     <w:basedOn w:val="DefaultParagraphFont"/>
     <w:uiPriority w:val="99"/>
@@ -3359,7 +3095,7 @@
 </file>
 
 <file path=customXml/itemProps1.xml><?xml version="1.0" encoding="utf-8"?>
-<ds:datastoreItem xmlns:ds="http://schemas.openxmlformats.org/officeDocument/2006/customXml" ds:itemID="{81DA2B95-723F-42FD-A8DE-AC453A8A55BD}">
+<ds:datastoreItem xmlns:ds="http://schemas.openxmlformats.org/officeDocument/2006/customXml" ds:itemID="{C051F10C-C2F7-419F-A3C1-CE0390B1CC50}">
   <ds:schemaRefs>
     <ds:schemaRef ds:uri="http://schemas.openxmlformats.org/officeDocument/2006/bibliography"/>
   </ds:schemaRefs>

</xml_diff>